<commit_message>
V2.5 - updated documentation
</commit_message>
<xml_diff>
--- a/VapothermTest.docx
+++ b/VapothermTest.docx
@@ -2156,13 +2156,8 @@
           <w:numId w:val="31"/>
         </w:numPr>
       </w:pPr>
-      <w:proofErr w:type="spellStart"/>
-      <w:r>
-        <w:t>PortA</w:t>
-      </w:r>
-      <w:proofErr w:type="spellEnd"/>
-      <w:r>
-        <w:t xml:space="preserve"> – Name of the port connected to the board under test.</w:t>
+      <w:r>
+        <w:t>Script – Name of the script file to run</w:t>
       </w:r>
     </w:p>
     <w:p>
@@ -2175,11 +2170,11 @@
       </w:pPr>
       <w:proofErr w:type="spellStart"/>
       <w:r>
-        <w:t>PortB</w:t>
+        <w:t>ReportDir</w:t>
       </w:r>
       <w:proofErr w:type="spellEnd"/>
       <w:r>
-        <w:t xml:space="preserve"> – Name of the port connected to the fixture.</w:t>
+        <w:t xml:space="preserve"> – Directory in which Aegis-style reports will be written</w:t>
       </w:r>
     </w:p>
     <w:p>
@@ -2190,11 +2185,13 @@
           <w:numId w:val="31"/>
         </w:numPr>
       </w:pPr>
-      <w:r>
-        <w:t>Operator</w:t>
-      </w:r>
-      <w:r>
-        <w:t xml:space="preserve"> – optional name of the operator.  This will be written to the reports.</w:t>
+      <w:proofErr w:type="spellStart"/>
+      <w:r>
+        <w:t>TerminateOnError</w:t>
+      </w:r>
+      <w:proofErr w:type="spellEnd"/>
+      <w:r>
+        <w:t xml:space="preserve"> – If “true” the tests will be terminated on the first error, otherwise will continue with the next tests after a test fails.</w:t>
       </w:r>
     </w:p>
     <w:p>
@@ -2205,11 +2202,19 @@
           <w:numId w:val="31"/>
         </w:numPr>
       </w:pPr>
-      <w:r>
-        <w:t>Script</w:t>
-      </w:r>
-      <w:r>
-        <w:t xml:space="preserve"> – Name of the script file to run</w:t>
+      <w:proofErr w:type="spellStart"/>
+      <w:r>
+        <w:t>CheckConnections</w:t>
+      </w:r>
+      <w:proofErr w:type="spellEnd"/>
+      <w:r>
+        <w:t xml:space="preserve"> – When “true”</w:t>
+      </w:r>
+      <w:r>
+        <w:t xml:space="preserve"> the serial connections are checked before the script is run.  </w:t>
+      </w:r>
+      <w:r>
+        <w:t>The script will only be run if both ports can be opened.</w:t>
       </w:r>
     </w:p>
     <w:p>
@@ -2222,11 +2227,17 @@
       </w:pPr>
       <w:proofErr w:type="spellStart"/>
       <w:r>
-        <w:t>GenerateReport</w:t>
+        <w:t>OutputDelayMS</w:t>
       </w:r>
       <w:proofErr w:type="spellEnd"/>
       <w:r>
-        <w:t xml:space="preserve"> – If “true” a report will be generated after the test is run.</w:t>
+        <w:t xml:space="preserve"> – delay (milliseconds) between characters written to the </w:t>
+      </w:r>
+      <w:r>
+        <w:t>serial port.  This affects I/O on both serial ports</w:t>
+      </w:r>
+      <w:r>
+        <w:t>.</w:t>
       </w:r>
     </w:p>
     <w:p>
@@ -2239,11 +2250,11 @@
       </w:pPr>
       <w:proofErr w:type="spellStart"/>
       <w:r>
-        <w:t>TerminateOnError</w:t>
+        <w:t>TimeoutMS_A</w:t>
       </w:r>
       <w:proofErr w:type="spellEnd"/>
       <w:r>
-        <w:t xml:space="preserve"> – If “true” the tests will be terminated on the first error.</w:t>
+        <w:t xml:space="preserve"> – Timeout (milliseconds) on reads from the board under test.</w:t>
       </w:r>
     </w:p>
     <w:p>
@@ -2256,11 +2267,11 @@
       </w:pPr>
       <w:proofErr w:type="spellStart"/>
       <w:r>
-        <w:t>ReportDir</w:t>
+        <w:t>TimeoutMS_B</w:t>
       </w:r>
       <w:proofErr w:type="spellEnd"/>
       <w:r>
-        <w:t xml:space="preserve"> – Directory in which reports will be written, when enabled.</w:t>
+        <w:t xml:space="preserve"> – Timeout (milliseconds) on reads from the fixture processor.</w:t>
       </w:r>
     </w:p>
     <w:p>
@@ -2273,11 +2284,11 @@
       </w:pPr>
       <w:proofErr w:type="spellStart"/>
       <w:r>
-        <w:t>CheckSerialNumber</w:t>
+        <w:t>PortA</w:t>
       </w:r>
       <w:proofErr w:type="spellEnd"/>
       <w:r>
-        <w:t xml:space="preserve"> – when “true” the serial number field is required.</w:t>
+        <w:t xml:space="preserve"> – Name of the port connected to the board under test.</w:t>
       </w:r>
     </w:p>
     <w:p>
@@ -2290,14 +2301,11 @@
       </w:pPr>
       <w:proofErr w:type="spellStart"/>
       <w:r>
-        <w:t>OutputDelayMS</w:t>
+        <w:t>PortB</w:t>
       </w:r>
       <w:proofErr w:type="spellEnd"/>
       <w:r>
-        <w:t xml:space="preserve"> – delay (milliseconds) between characters written to the </w:t>
-      </w:r>
-      <w:r>
-        <w:t>board under test.</w:t>
+        <w:t xml:space="preserve"> – Name of the port connected to the fixture.</w:t>
       </w:r>
     </w:p>
     <w:p>
@@ -2310,11 +2318,14 @@
       </w:pPr>
       <w:proofErr w:type="spellStart"/>
       <w:r>
-        <w:t>TimeoutMS_A</w:t>
+        <w:t>ValidateSerialNumber</w:t>
       </w:r>
       <w:proofErr w:type="spellEnd"/>
       <w:r>
-        <w:t xml:space="preserve"> – Timeout (milliseconds) on reads from the board under test.</w:t>
+        <w:t xml:space="preserve"> – when “true” the serial number field </w:t>
+      </w:r>
+      <w:r>
+        <w:t>validated against the corporate database.</w:t>
       </w:r>
     </w:p>
     <w:p>
@@ -2327,17 +2338,163 @@
       </w:pPr>
       <w:proofErr w:type="spellStart"/>
       <w:r>
-        <w:t>TimeoutMS_B</w:t>
+        <w:t>databaseServer</w:t>
       </w:r>
       <w:proofErr w:type="spellEnd"/>
       <w:r>
-        <w:t xml:space="preserve"> – Timeout (milliseconds) on reads from the fixture processor.</w:t>
+        <w:t xml:space="preserve"> – server on which the database resides</w:t>
+      </w:r>
+    </w:p>
+    <w:p>
+      <w:pPr>
+        <w:pStyle w:val="ListParagraph"/>
+        <w:numPr>
+          <w:ilvl w:val="0"/>
+          <w:numId w:val="31"/>
+        </w:numPr>
+      </w:pPr>
+      <w:proofErr w:type="spellStart"/>
+      <w:r>
+        <w:t>databaseName</w:t>
+      </w:r>
+      <w:proofErr w:type="spellEnd"/>
+      <w:r>
+        <w:t xml:space="preserve"> – name of the database to check for the serial numbers</w:t>
+      </w:r>
+    </w:p>
+    <w:p>
+      <w:pPr>
+        <w:pStyle w:val="ListParagraph"/>
+        <w:numPr>
+          <w:ilvl w:val="0"/>
+          <w:numId w:val="31"/>
+        </w:numPr>
+      </w:pPr>
+      <w:proofErr w:type="spellStart"/>
+      <w:r>
+        <w:t>databaseUser</w:t>
+      </w:r>
+      <w:proofErr w:type="spellEnd"/>
+      <w:r>
+        <w:t xml:space="preserve"> – user name to use for logging into the database</w:t>
+      </w:r>
+    </w:p>
+    <w:p>
+      <w:pPr>
+        <w:pStyle w:val="ListParagraph"/>
+        <w:numPr>
+          <w:ilvl w:val="0"/>
+          <w:numId w:val="31"/>
+        </w:numPr>
+      </w:pPr>
+      <w:proofErr w:type="spellStart"/>
+      <w:proofErr w:type="gramStart"/>
+      <w:r>
+        <w:t>databasePwd</w:t>
+      </w:r>
+      <w:proofErr w:type="spellEnd"/>
+      <w:proofErr w:type="gramEnd"/>
+      <w:r>
+        <w:t xml:space="preserve"> – password associated with the database user.</w:t>
+      </w:r>
+    </w:p>
+    <w:p>
+      <w:pPr>
+        <w:pStyle w:val="ListParagraph"/>
+        <w:numPr>
+          <w:ilvl w:val="0"/>
+          <w:numId w:val="31"/>
+        </w:numPr>
+      </w:pPr>
+      <w:proofErr w:type="spellStart"/>
+      <w:proofErr w:type="gramStart"/>
+      <w:r>
+        <w:t>databaseZNum</w:t>
+      </w:r>
+      <w:proofErr w:type="spellEnd"/>
+      <w:proofErr w:type="gramEnd"/>
+      <w:r>
+        <w:t xml:space="preserve"> – the Z-number associated with the product being tested.</w:t>
       </w:r>
     </w:p>
     <w:p/>
     <w:p>
       <w:r>
-        <w:t>Of these, the first six can be set via an interface provided by the application.  The following is an example of this file:</w:t>
+        <w:t>There is a user interface in the application for setting the following of these:</w:t>
+      </w:r>
+    </w:p>
+    <w:p>
+      <w:pPr>
+        <w:pStyle w:val="ListParagraph"/>
+        <w:numPr>
+          <w:ilvl w:val="0"/>
+          <w:numId w:val="31"/>
+        </w:numPr>
+      </w:pPr>
+      <w:r>
+        <w:t>Script</w:t>
+      </w:r>
+    </w:p>
+    <w:p>
+      <w:pPr>
+        <w:pStyle w:val="ListParagraph"/>
+        <w:numPr>
+          <w:ilvl w:val="0"/>
+          <w:numId w:val="31"/>
+        </w:numPr>
+      </w:pPr>
+      <w:proofErr w:type="spellStart"/>
+      <w:r>
+        <w:t>TerminateOnError</w:t>
+      </w:r>
+      <w:proofErr w:type="spellEnd"/>
+    </w:p>
+    <w:p>
+      <w:pPr>
+        <w:pStyle w:val="ListParagraph"/>
+        <w:numPr>
+          <w:ilvl w:val="0"/>
+          <w:numId w:val="31"/>
+        </w:numPr>
+      </w:pPr>
+      <w:proofErr w:type="spellStart"/>
+      <w:r>
+        <w:t>CheckConnections</w:t>
+      </w:r>
+      <w:proofErr w:type="spellEnd"/>
+    </w:p>
+    <w:p>
+      <w:pPr>
+        <w:pStyle w:val="ListParagraph"/>
+        <w:numPr>
+          <w:ilvl w:val="0"/>
+          <w:numId w:val="31"/>
+        </w:numPr>
+      </w:pPr>
+      <w:proofErr w:type="spellStart"/>
+      <w:r>
+        <w:t>PortA</w:t>
+      </w:r>
+      <w:proofErr w:type="spellEnd"/>
+    </w:p>
+    <w:p>
+      <w:pPr>
+        <w:pStyle w:val="ListParagraph"/>
+        <w:numPr>
+          <w:ilvl w:val="0"/>
+          <w:numId w:val="31"/>
+        </w:numPr>
+      </w:pPr>
+      <w:proofErr w:type="spellStart"/>
+      <w:r>
+        <w:t>PortB</w:t>
+      </w:r>
+      <w:proofErr w:type="spellEnd"/>
+    </w:p>
+    <w:p/>
+    <w:p>
+      <w:r>
+        <w:t>The following is an example of the .INI file:</w:t>
       </w:r>
     </w:p>
     <w:p>
@@ -2347,10 +2504,7 @@
         </w:pBdr>
       </w:pPr>
     </w:p>
-    <w:p>
-      <w:bookmarkStart w:id="1" w:name="_GoBack"/>
-      <w:bookmarkEnd w:id="1"/>
-    </w:p>
+    <w:p/>
     <w:p>
       <w:pPr>
         <w:ind w:left="720"/>
@@ -2366,6 +2520,7 @@
           <w:sz w:val="18"/>
           <w:szCs w:val="18"/>
         </w:rPr>
+        <w:lastRenderedPageBreak/>
         <w:t>[General]</w:t>
       </w:r>
     </w:p>
@@ -3119,29 +3274,97 @@
       <w:pPr>
         <w:pStyle w:val="Heading2"/>
       </w:pPr>
-      <w:bookmarkStart w:id="2" w:name="_Toc403065432"/>
-      <w:bookmarkStart w:id="3" w:name="_Toc403065670"/>
+      <w:bookmarkStart w:id="1" w:name="_Toc403065432"/>
+      <w:bookmarkStart w:id="2" w:name="_Toc403065670"/>
       <w:r>
         <w:t>Comments</w:t>
       </w:r>
+      <w:bookmarkEnd w:id="1"/>
       <w:bookmarkEnd w:id="2"/>
+    </w:p>
+    <w:p>
+      <w:r>
+        <w:t xml:space="preserve">Any line beginning with   “#” is treated as a blank line.  Any text following “//” is treated as white space. </w:t>
+      </w:r>
+    </w:p>
+    <w:p/>
+    <w:p>
+      <w:pPr>
+        <w:pStyle w:val="Heading2"/>
+      </w:pPr>
+      <w:bookmarkStart w:id="3" w:name="_Toc403065433"/>
+      <w:bookmarkStart w:id="4" w:name="_Toc403065671"/>
+      <w:proofErr w:type="gramStart"/>
+      <w:r>
+        <w:t>test</w:t>
+      </w:r>
+      <w:proofErr w:type="gramEnd"/>
+      <w:r>
+        <w:rPr>
+          <w:color w:val="C0C0C0"/>
+        </w:rPr>
+        <w:t xml:space="preserve"> </w:t>
+      </w:r>
+      <w:r>
+        <w:t>&lt;</w:t>
+      </w:r>
+      <w:r>
+        <w:t>test name</w:t>
+      </w:r>
+      <w:r>
+        <w:t>&gt;</w:t>
+      </w:r>
       <w:bookmarkEnd w:id="3"/>
-    </w:p>
-    <w:p>
-      <w:r>
-        <w:t xml:space="preserve">Any line beginning with   “#” is treated as a blank line.  Any text following “//” is treated as white space. </w:t>
+      <w:bookmarkEnd w:id="4"/>
+    </w:p>
+    <w:p>
+      <w:r>
+        <w:t>This command signals the beginning of a new test named test.  Each test consists of a list of commands</w:t>
+      </w:r>
+      <w:r>
+        <w:t xml:space="preserve">.  If any one of the commands fails then the test is flagged has having failed.  The test name specified will appear in the test list </w:t>
       </w:r>
     </w:p>
     <w:p/>
     <w:p>
+      <w:r>
+        <w:t>There are two special named tests that are used for cleanup and shutdown.  A test</w:t>
+      </w:r>
+      <w:r>
+        <w:t xml:space="preserve"> with the name</w:t>
+      </w:r>
+      <w:r>
+        <w:t xml:space="preserve"> “</w:t>
+      </w:r>
+      <w:proofErr w:type="spellStart"/>
+      <w:r>
+        <w:t>OnAbort</w:t>
+      </w:r>
+      <w:proofErr w:type="spellEnd"/>
+      <w:r>
+        <w:t>”</w:t>
+      </w:r>
+      <w:r>
+        <w:t xml:space="preserve"> is run when the operator aborts the script.  Similarly, a test with the name “</w:t>
+      </w:r>
+      <w:proofErr w:type="spellStart"/>
+      <w:r>
+        <w:t>OnExit</w:t>
+      </w:r>
+      <w:proofErr w:type="spellEnd"/>
+      <w:r>
+        <w:t>” will be run on the termination of the script.  Neither of these tests will show up in the list of tests.</w:t>
+      </w:r>
+    </w:p>
+    <w:p>
       <w:pPr>
         <w:pStyle w:val="Heading2"/>
       </w:pPr>
-      <w:bookmarkStart w:id="4" w:name="_Toc403065433"/>
-      <w:bookmarkStart w:id="5" w:name="_Toc403065671"/>
+      <w:bookmarkStart w:id="5" w:name="_Toc403065434"/>
+      <w:bookmarkStart w:id="6" w:name="_Toc403065672"/>
       <w:proofErr w:type="gramStart"/>
       <w:r>
-        <w:t>test</w:t>
+        <w:t>type</w:t>
       </w:r>
       <w:proofErr w:type="gramEnd"/>
       <w:r>
@@ -3151,90 +3374,22 @@
         <w:t xml:space="preserve"> </w:t>
       </w:r>
       <w:r>
-        <w:t>&lt;</w:t>
-      </w:r>
-      <w:r>
-        <w:t>test name</w:t>
-      </w:r>
-      <w:r>
-        <w:t>&gt;</w:t>
-      </w:r>
-      <w:bookmarkEnd w:id="4"/>
+        <w:t>&lt;string&gt;</w:t>
+      </w:r>
       <w:bookmarkEnd w:id="5"/>
-    </w:p>
-    <w:p>
-      <w:r>
-        <w:t>This command signals the beginning of a new test named test.  Each test consists of a list of commands</w:t>
-      </w:r>
-      <w:r>
-        <w:t xml:space="preserve">.  If any one of the commands fails then the test is flagged has having failed.  The test name specified will appear in the test list </w:t>
-      </w:r>
-    </w:p>
-    <w:p/>
-    <w:p>
-      <w:r>
-        <w:t>There are two special named tests that are used for cleanup and shutdown.  A test</w:t>
-      </w:r>
-      <w:r>
-        <w:t xml:space="preserve"> with the name</w:t>
-      </w:r>
-      <w:r>
-        <w:t xml:space="preserve"> “</w:t>
-      </w:r>
-      <w:proofErr w:type="spellStart"/>
-      <w:r>
-        <w:t>OnAbort</w:t>
-      </w:r>
-      <w:proofErr w:type="spellEnd"/>
-      <w:r>
-        <w:t>”</w:t>
-      </w:r>
-      <w:r>
-        <w:t xml:space="preserve"> is run when the operator aborts the script.  Similarly, a test with the name “</w:t>
-      </w:r>
-      <w:proofErr w:type="spellStart"/>
-      <w:r>
-        <w:t>OnExit</w:t>
-      </w:r>
-      <w:proofErr w:type="spellEnd"/>
-      <w:r>
-        <w:t>” will be run on the termination of the script.  Neither of these tests will show up in the list of tests.</w:t>
+      <w:bookmarkEnd w:id="6"/>
+    </w:p>
+    <w:p>
+      <w:r>
+        <w:t>This command allows the test to be tagged with a descriptive type.  This will be displayed in the feedback window as well as the generated reports.  This pseudo-command will always succeed.</w:t>
       </w:r>
     </w:p>
     <w:p>
       <w:pPr>
         <w:pStyle w:val="Heading2"/>
       </w:pPr>
-      <w:bookmarkStart w:id="6" w:name="_Toc403065434"/>
-      <w:bookmarkStart w:id="7" w:name="_Toc403065672"/>
-      <w:proofErr w:type="gramStart"/>
-      <w:r>
-        <w:t>type</w:t>
-      </w:r>
-      <w:proofErr w:type="gramEnd"/>
-      <w:r>
-        <w:rPr>
-          <w:color w:val="C0C0C0"/>
-        </w:rPr>
-        <w:t xml:space="preserve"> </w:t>
-      </w:r>
-      <w:r>
-        <w:t>&lt;string&gt;</w:t>
-      </w:r>
-      <w:bookmarkEnd w:id="6"/>
-      <w:bookmarkEnd w:id="7"/>
-    </w:p>
-    <w:p>
-      <w:r>
-        <w:t>This command allows the test to be tagged with a descriptive type.  This will be displayed in the feedback window as well as the generated reports.  This pseudo-command will always succeed.</w:t>
-      </w:r>
-    </w:p>
-    <w:p>
-      <w:pPr>
-        <w:pStyle w:val="Heading2"/>
-      </w:pPr>
-      <w:bookmarkStart w:id="8" w:name="_Toc403065435"/>
-      <w:bookmarkStart w:id="9" w:name="_Toc403065673"/>
+      <w:bookmarkStart w:id="7" w:name="_Toc403065435"/>
+      <w:bookmarkStart w:id="8" w:name="_Toc403065673"/>
       <w:proofErr w:type="spellStart"/>
       <w:proofErr w:type="gramStart"/>
       <w:r>
@@ -3251,167 +3406,181 @@
       <w:r>
         <w:t>&lt;string&gt;</w:t>
       </w:r>
+      <w:bookmarkEnd w:id="7"/>
       <w:bookmarkEnd w:id="8"/>
+    </w:p>
+    <w:p>
+      <w:r>
+        <w:t>Similar to the “type” command this pseudo-command allows a description of the test to be added to the feedback window as well as the generated reports.  This command will not generate errors.</w:t>
+      </w:r>
+    </w:p>
+    <w:p>
+      <w:pPr>
+        <w:pStyle w:val="Heading2"/>
+      </w:pPr>
+      <w:bookmarkStart w:id="9" w:name="_Toc403065436"/>
+      <w:bookmarkStart w:id="10" w:name="_Toc403065674"/>
+      <w:proofErr w:type="spellStart"/>
+      <w:r>
+        <w:t>sendline_a</w:t>
+      </w:r>
+      <w:proofErr w:type="spellEnd"/>
+      <w:r>
+        <w:rPr>
+          <w:color w:val="C0C0C0"/>
+        </w:rPr>
+        <w:t xml:space="preserve"> </w:t>
+      </w:r>
+      <w:r>
+        <w:t>&lt;string&gt;</w:t>
+      </w:r>
       <w:bookmarkEnd w:id="9"/>
-    </w:p>
-    <w:p>
-      <w:r>
-        <w:t>Similar to the “type” command this pseudo-command allows a description of the test to be added to the feedback window as well as the generated reports.  This command will not generate errors.</w:t>
+      <w:bookmarkEnd w:id="10"/>
+    </w:p>
+    <w:p>
+      <w:r>
+        <w:t xml:space="preserve">This command sends the specified string to the serial port associated </w:t>
+      </w:r>
+      <w:r>
+        <w:t>with port B</w:t>
+      </w:r>
+      <w:r>
+        <w:t>.</w:t>
+      </w:r>
+      <w:r>
+        <w:t xml:space="preserve">  The transmission delay specified in the .</w:t>
+      </w:r>
+      <w:proofErr w:type="spellStart"/>
+      <w:r>
+        <w:t>ini</w:t>
+      </w:r>
+      <w:proofErr w:type="spellEnd"/>
+      <w:r>
+        <w:t xml:space="preserve"> file will be applied between characters.  A line termination of carriage-return, line-feed (“\r\n”) is added to the end of the string.</w:t>
+      </w:r>
+      <w:r>
+        <w:t xml:space="preserve">  After each </w:t>
+      </w:r>
+      <w:proofErr w:type="spellStart"/>
+      <w:r>
+        <w:t>sendline</w:t>
+      </w:r>
+      <w:proofErr w:type="spellEnd"/>
+      <w:r>
+        <w:t xml:space="preserve"> command a </w:t>
+      </w:r>
+      <w:proofErr w:type="spellStart"/>
+      <w:r>
+        <w:t>readline</w:t>
+      </w:r>
+      <w:proofErr w:type="spellEnd"/>
+      <w:r>
+        <w:t xml:space="preserve"> command is issued to remove the echoed command that is assumed.</w:t>
       </w:r>
     </w:p>
     <w:p>
       <w:pPr>
         <w:pStyle w:val="Heading2"/>
       </w:pPr>
-      <w:bookmarkStart w:id="10" w:name="_Toc403065436"/>
-      <w:bookmarkStart w:id="11" w:name="_Toc403065674"/>
+      <w:bookmarkStart w:id="11" w:name="_Toc403065437"/>
+      <w:bookmarkStart w:id="12" w:name="_Toc403065675"/>
       <w:proofErr w:type="spellStart"/>
       <w:r>
-        <w:lastRenderedPageBreak/>
+        <w:t>sendline_b</w:t>
+      </w:r>
+      <w:proofErr w:type="spellEnd"/>
+      <w:r>
+        <w:rPr>
+          <w:color w:val="C0C0C0"/>
+        </w:rPr>
+        <w:t xml:space="preserve"> </w:t>
+      </w:r>
+      <w:r>
+        <w:t>&lt;string&gt;</w:t>
+      </w:r>
+      <w:bookmarkEnd w:id="11"/>
+      <w:bookmarkEnd w:id="12"/>
+    </w:p>
+    <w:p>
+      <w:r>
+        <w:t>Similar to the “</w:t>
+      </w:r>
+      <w:proofErr w:type="spellStart"/>
+      <w:r>
         <w:t>sendline_a</w:t>
       </w:r>
       <w:proofErr w:type="spellEnd"/>
       <w:r>
-        <w:rPr>
-          <w:color w:val="C0C0C0"/>
-        </w:rPr>
-        <w:t xml:space="preserve"> </w:t>
-      </w:r>
-      <w:r>
-        <w:t>&lt;string&gt;</w:t>
-      </w:r>
-      <w:bookmarkEnd w:id="10"/>
-      <w:bookmarkEnd w:id="11"/>
-    </w:p>
-    <w:p>
-      <w:r>
-        <w:t xml:space="preserve">This command sends the specified string to the serial port associated </w:t>
-      </w:r>
-      <w:r>
-        <w:t>with port B</w:t>
+        <w:t>” command, this command sends the specified string to</w:t>
+      </w:r>
+      <w:r>
+        <w:t xml:space="preserve"> the serial port associated with port B.</w:t>
+      </w:r>
+    </w:p>
+    <w:p>
+      <w:pPr>
+        <w:pStyle w:val="Heading2"/>
+      </w:pPr>
+      <w:bookmarkStart w:id="13" w:name="_Toc403065438"/>
+      <w:bookmarkStart w:id="14" w:name="_Toc403065676"/>
+      <w:proofErr w:type="spellStart"/>
+      <w:r>
+        <w:t>readline_</w:t>
+      </w:r>
+      <w:r>
+        <w:t>a</w:t>
+      </w:r>
+      <w:bookmarkEnd w:id="13"/>
+      <w:bookmarkEnd w:id="14"/>
+      <w:proofErr w:type="spellEnd"/>
+    </w:p>
+    <w:p>
+      <w:r>
+        <w:t xml:space="preserve">This command reads the next line from serial port A.  The line of input is terminated by any standard combination of new-line and/or carriage-return.  The line read is held in an internal buffer for comparison test by subsequent script commands.  The line is discarded when the next </w:t>
+      </w:r>
+      <w:proofErr w:type="spellStart"/>
+      <w:r>
+        <w:t>readline_a</w:t>
+      </w:r>
+      <w:proofErr w:type="spellEnd"/>
+      <w:r>
+        <w:t xml:space="preserve"> command is </w:t>
+      </w:r>
+      <w:r>
+        <w:t>issued</w:t>
       </w:r>
       <w:r>
         <w:t>.</w:t>
       </w:r>
-      <w:r>
-        <w:t xml:space="preserve">  The transmission delay specified in the .</w:t>
-      </w:r>
+    </w:p>
+    <w:p>
+      <w:pPr>
+        <w:pStyle w:val="Heading2"/>
+      </w:pPr>
+      <w:bookmarkStart w:id="15" w:name="_Toc403065439"/>
+      <w:bookmarkStart w:id="16" w:name="_Toc403065677"/>
       <w:proofErr w:type="spellStart"/>
       <w:r>
-        <w:t>ini</w:t>
-      </w:r>
+        <w:t>readline_b</w:t>
+      </w:r>
+      <w:bookmarkEnd w:id="15"/>
+      <w:bookmarkEnd w:id="16"/>
       <w:proofErr w:type="spellEnd"/>
-      <w:r>
-        <w:t xml:space="preserve"> file will be applied between characters.  A line termination of carriage-return, line-feed (“\r\n”) is added to the end of the string.</w:t>
-      </w:r>
-      <w:r>
-        <w:t xml:space="preserve">  After each </w:t>
+    </w:p>
+    <w:p>
+      <w:r>
+        <w:t xml:space="preserve">This command is the same as </w:t>
       </w:r>
       <w:proofErr w:type="spellStart"/>
       <w:r>
-        <w:t>sendline</w:t>
+        <w:t>readline_a</w:t>
       </w:r>
       <w:proofErr w:type="spellEnd"/>
       <w:r>
-        <w:t xml:space="preserve"> command a </w:t>
-      </w:r>
-      <w:proofErr w:type="spellStart"/>
-      <w:r>
-        <w:t>readline</w:t>
-      </w:r>
-      <w:proofErr w:type="spellEnd"/>
-      <w:r>
-        <w:t xml:space="preserve"> command is issued to remove the echoed command that is assumed.</w:t>
-      </w:r>
-    </w:p>
-    <w:p>
-      <w:pPr>
-        <w:pStyle w:val="Heading2"/>
-      </w:pPr>
-      <w:bookmarkStart w:id="12" w:name="_Toc403065437"/>
-      <w:bookmarkStart w:id="13" w:name="_Toc403065675"/>
-      <w:proofErr w:type="spellStart"/>
-      <w:r>
-        <w:t>sendline_b</w:t>
-      </w:r>
-      <w:proofErr w:type="spellEnd"/>
-      <w:r>
-        <w:rPr>
-          <w:color w:val="C0C0C0"/>
-        </w:rPr>
-        <w:t xml:space="preserve"> </w:t>
-      </w:r>
-      <w:r>
-        <w:t>&lt;string&gt;</w:t>
-      </w:r>
-      <w:bookmarkEnd w:id="12"/>
-      <w:bookmarkEnd w:id="13"/>
-    </w:p>
-    <w:p>
-      <w:r>
-        <w:t>Similar to the “</w:t>
-      </w:r>
-      <w:proofErr w:type="spellStart"/>
-      <w:r>
-        <w:t>sendline_a</w:t>
-      </w:r>
-      <w:proofErr w:type="spellEnd"/>
-      <w:r>
-        <w:t>” command, this command sends the specified string to</w:t>
-      </w:r>
-      <w:r>
-        <w:t xml:space="preserve"> the serial port associated with port B.</w:t>
-      </w:r>
-    </w:p>
-    <w:p>
-      <w:pPr>
-        <w:pStyle w:val="Heading2"/>
-      </w:pPr>
-      <w:bookmarkStart w:id="14" w:name="_Toc403065438"/>
-      <w:bookmarkStart w:id="15" w:name="_Toc403065676"/>
-      <w:proofErr w:type="spellStart"/>
-      <w:r>
-        <w:t>readline_</w:t>
-      </w:r>
-      <w:r>
-        <w:t>a</w:t>
-      </w:r>
-      <w:bookmarkEnd w:id="14"/>
-      <w:bookmarkEnd w:id="15"/>
-      <w:proofErr w:type="spellEnd"/>
-    </w:p>
-    <w:p>
-      <w:r>
-        <w:t xml:space="preserve">This command reads the next line from serial port A.  The line of input is terminated by any standard combination of new-line and/or carriage-return.  The line read is held in an internal buffer for comparison test by subsequent script commands.  The line is discarded when the next </w:t>
-      </w:r>
-      <w:proofErr w:type="spellStart"/>
-      <w:r>
-        <w:t>readline_a</w:t>
-      </w:r>
-      <w:proofErr w:type="spellEnd"/>
-      <w:r>
-        <w:t xml:space="preserve"> command is </w:t>
-      </w:r>
-      <w:r>
-        <w:t>issued</w:t>
-      </w:r>
-      <w:r>
-        <w:t>.</w:t>
-      </w:r>
-    </w:p>
-    <w:p>
-      <w:pPr>
-        <w:pStyle w:val="Heading2"/>
-      </w:pPr>
-      <w:bookmarkStart w:id="16" w:name="_Toc403065439"/>
-      <w:bookmarkStart w:id="17" w:name="_Toc403065677"/>
-      <w:proofErr w:type="spellStart"/>
-      <w:r>
-        <w:t>readline_b</w:t>
-      </w:r>
-      <w:bookmarkEnd w:id="16"/>
+        <w:t>, but reads from port B.</w:t>
+      </w:r>
+      <w:bookmarkStart w:id="17" w:name="_GoBack"/>
       <w:bookmarkEnd w:id="17"/>
-      <w:proofErr w:type="spellEnd"/>
     </w:p>
     <w:p>
       <w:pPr>
@@ -3572,6 +3741,7 @@
       <w:bookmarkStart w:id="25" w:name="_Toc403065681"/>
       <w:proofErr w:type="spellStart"/>
       <w:r>
+        <w:lastRenderedPageBreak/>
         <w:t>expect_char</w:t>
       </w:r>
       <w:proofErr w:type="spellEnd"/>
@@ -3702,7 +3872,6 @@
       <w:bookmarkStart w:id="27" w:name="_Toc403065682"/>
       <w:proofErr w:type="spellStart"/>
       <w:r>
-        <w:lastRenderedPageBreak/>
         <w:t>expect_str</w:t>
       </w:r>
       <w:proofErr w:type="spellEnd"/>
@@ -4638,7 +4807,7 @@
         <w:sz w:val="20"/>
         <w:szCs w:val="20"/>
       </w:rPr>
-      <w:t>4</w:t>
+      <w:t>2</w:t>
     </w:r>
     <w:r>
       <w:rPr>
@@ -10322,7 +10491,7 @@
 </file>
 
 <file path=customXml/itemProps1.xml><?xml version="1.0" encoding="utf-8"?>
-<ds:datastoreItem xmlns:ds="http://schemas.openxmlformats.org/officeDocument/2006/customXml" ds:itemID="{BCB8A283-50EE-4101-9E16-86E0433255F3}">
+<ds:datastoreItem xmlns:ds="http://schemas.openxmlformats.org/officeDocument/2006/customXml" ds:itemID="{511D216E-E585-4958-BEF4-845DDF51BB40}">
   <ds:schemaRefs>
     <ds:schemaRef ds:uri="http://schemas.openxmlformats.org/officeDocument/2006/bibliography"/>
   </ds:schemaRefs>

</xml_diff>